<commit_message>
Principais alterações: nova função para geração de docx (seguindo cada modelo) deve ser modificado, para receber informação do sistema
Novas classes
GerarParametrosDocPadrao - gera o arquivo Documentos.json, onde armazena todas as informações de parametros do arquivos Docx
Contato, ContatoService e ContatoDAO - nova tabela no bd, separando da classe empresa
Telefone... - nova tabela no bd, separando da classe empresa
Endereco... - nova tabela no bd, separando da classe empresa
LaudoComplementar - complementa algumas infomações para a geração do docx
Modificado o front-end do cadastro de empresa
</commit_message>
<xml_diff>
--- a/xml/PRIORI TECNOLOGIA DA INFORMAÇÃO LTDA - EPP/ANEXO BANCO DE DADOS MODELO.docx
+++ b/xml/PRIORI TECNOLOGIA DA INFORMAÇÃO LTDA - EPP/ANEXO BANCO DE DADOS MODELO.docx
@@ -1,6 +1,6 @@
 
 <file path=word/document.xml><?xml version="1.0" encoding="utf-8"?>
-<w:document xmlns:w="http://schemas.openxmlformats.org/wordprocessingml/2006/main" xmlns:w15="http://schemas.microsoft.com/office/word/2012/wordml" xmlns:r="http://schemas.openxmlformats.org/officeDocument/2006/relationships" xmlns:m="http://schemas.openxmlformats.org/officeDocument/2006/math" xmlns:w14="http://schemas.microsoft.com/office/word/2010/wordml" xmlns:wp="http://schemas.openxmlformats.org/drawingml/2006/wordprocessingDrawing" xmlns:a="http://schemas.openxmlformats.org/drawingml/2006/main" xmlns:mc="http://schemas.openxmlformats.org/markup-compatibility/2006" xmlns:ns9="http://schemas.openxmlformats.org/schemaLibrary/2006/main" xmlns:wne="http://schemas.microsoft.com/office/word/2006/wordml" xmlns:c="http://schemas.openxmlformats.org/drawingml/2006/chart" xmlns:ns12="http://schemas.openxmlformats.org/drawingml/2006/chartDrawing" xmlns:dgm="http://schemas.openxmlformats.org/drawingml/2006/diagram" xmlns:pic="http://schemas.openxmlformats.org/drawingml/2006/picture" xmlns:xdr="http://schemas.openxmlformats.org/drawingml/2006/spreadsheetDrawing" xmlns:dsp="http://schemas.microsoft.com/office/drawing/2008/diagram" xmlns:o="urn:schemas-microsoft-com:office:office" xmlns:v="urn:schemas-microsoft-com:vml" xmlns:ns19="urn:schemas-microsoft-com:office:excel" xmlns:w10="urn:schemas-microsoft-com:office:word" xmlns:ns21="urn:schemas-microsoft-com:office:powerpoint" xmlns:ns23="http://schemas.microsoft.com/office/2006/coverPageProps" xmlns:odx="http://opendope.org/xpaths" xmlns:odc="http://opendope.org/conditions" xmlns:odq="http://opendope.org/questions" xmlns:oda="http://opendope.org/answers" xmlns:odi="http://opendope.org/components" xmlns:odgm="http://opendope.org/SmartArt/DataHierarchy" xmlns:ns30="http://schemas.openxmlformats.org/officeDocument/2006/bibliography" xmlns:ns31="http://schemas.openxmlformats.org/drawingml/2006/compatibility" xmlns:ns32="http://schemas.openxmlformats.org/drawingml/2006/lockedCanvas" mc:Ignorable="w14 w15">
+<w:document xmlns:w="http://schemas.openxmlformats.org/wordprocessingml/2006/main" xmlns:r="http://schemas.openxmlformats.org/officeDocument/2006/relationships" xmlns:w14="http://schemas.microsoft.com/office/word/2010/wordml" xmlns:wp="http://schemas.openxmlformats.org/drawingml/2006/wordprocessingDrawing" xmlns:a="http://schemas.openxmlformats.org/drawingml/2006/main" xmlns:m="http://schemas.openxmlformats.org/officeDocument/2006/math" xmlns:w15="http://schemas.microsoft.com/office/word/2012/wordml" xmlns:mc="http://schemas.openxmlformats.org/markup-compatibility/2006" xmlns:ns9="http://schemas.openxmlformats.org/schemaLibrary/2006/main" xmlns:wne="http://schemas.microsoft.com/office/word/2006/wordml" xmlns:c="http://schemas.openxmlformats.org/drawingml/2006/chart" xmlns:ns12="http://schemas.openxmlformats.org/drawingml/2006/chartDrawing" xmlns:dgm="http://schemas.openxmlformats.org/drawingml/2006/diagram" xmlns:pic="http://schemas.openxmlformats.org/drawingml/2006/picture" xmlns:xdr="http://schemas.openxmlformats.org/drawingml/2006/spreadsheetDrawing" xmlns:dsp="http://schemas.microsoft.com/office/drawing/2008/diagram" xmlns:ns17="urn:schemas-microsoft-com:office:excel" xmlns:o="urn:schemas-microsoft-com:office:office" xmlns:v="urn:schemas-microsoft-com:vml" xmlns:w10="urn:schemas-microsoft-com:office:word" xmlns:ns21="urn:schemas-microsoft-com:office:powerpoint" xmlns:ns23="http://schemas.microsoft.com/office/2006/coverPageProps" xmlns:odx="http://opendope.org/xpaths" xmlns:odc="http://opendope.org/conditions" xmlns:odq="http://opendope.org/questions" xmlns:oda="http://opendope.org/answers" xmlns:odi="http://opendope.org/components" xmlns:odgm="http://opendope.org/SmartArt/DataHierarchy" xmlns:ns30="http://schemas.openxmlformats.org/officeDocument/2006/bibliography" xmlns:ns31="http://schemas.openxmlformats.org/drawingml/2006/compatibility" xmlns:ns32="http://schemas.openxmlformats.org/drawingml/2006/lockedCanvas" mc:Ignorable="w14 w15">
   <w:body>
     <w:tbl>
       <w:tblPr>
@@ -45,19 +45,14 @@
                 <w:sz w:val="28"/>
               </w:rPr>
             </w:pPr>
+            <w:bookmarkStart w:name="_GoBack" w:id="0"/>
+            <w:bookmarkEnd w:id="0"/>
             <w:r>
               <w:rPr>
                 <w:b/>
                 <w:sz w:val="28"/>
               </w:rPr>
-              <w:t>1. Identificação da Empresa</w:t>
-            </w:r>
-            <w:r>
-              <w:rPr>
-                <w:b/>
-                <w:sz w:val="28"/>
-              </w:rPr>
-              <w:t>:</w:t>
+              <w:t>1. Identificação da Empresa:</w:t>
             </w:r>
           </w:p>
         </w:tc>
@@ -125,54 +120,19 @@
               <w:ind w:left="57" w:right="57"/>
               <w:rPr>
                 <w:rFonts w:ascii="Arial" w:hAnsi="Arial" w:cs="Arial"/>
+                <w:b/>
                 <w:sz w:val="22"/>
               </w:rPr>
             </w:pPr>
-            <w:bookmarkStart w:name="Texto11" w:id="0"/>
-            <w:bookmarkEnd w:id="0"/>
-            <w:r>
-              <w:rPr>
-                <w:rFonts w:ascii="Arial" w:hAnsi="Arial" w:cs="Arial"/>
+            <w:bookmarkStart w:name="Texto11" w:id="1"/>
+            <w:bookmarkEnd w:id="1"/>
+            <w:r>
+              <w:rPr>
+                <w:rFonts w:ascii="Arial" w:hAnsi="Arial" w:cs="Arial"/>
+                <w:b/>
                 <w:sz w:val="22"/>
               </w:rPr>
-              <w:t/>
-            </w:r>
-            <w:proofErr w:type="spellStart"/>
-            <w:r>
-              <w:rPr>
-                <w:rFonts w:ascii="Arial" w:hAnsi="Arial" w:cs="Arial"/>
-                <w:sz w:val="22"/>
-              </w:rPr>
-              <w:t>txtR</w:t>
-            </w:r>
-            <w:r>
-              <w:rPr>
-                <w:rFonts w:ascii="Arial" w:hAnsi="Arial" w:cs="Arial"/>
-                <w:sz w:val="22"/>
-              </w:rPr>
-              <w:t>azao</w:t>
-            </w:r>
-            <w:r>
-              <w:rPr>
-                <w:rFonts w:ascii="Arial" w:hAnsi="Arial" w:cs="Arial"/>
-                <w:sz w:val="22"/>
-              </w:rPr>
-              <w:t>S</w:t>
-            </w:r>
-            <w:r>
-              <w:rPr>
-                <w:rFonts w:ascii="Arial" w:hAnsi="Arial" w:cs="Arial"/>
-                <w:sz w:val="22"/>
-              </w:rPr>
-              <w:t>ocial</w:t>
-            </w:r>
-            <w:proofErr w:type="spellEnd"/>
-            <w:r>
-              <w:rPr>
-                <w:rFonts w:ascii="Arial" w:hAnsi="Arial" w:cs="Arial"/>
-                <w:sz w:val="22"/>
-              </w:rPr>
-              <w:t/>
+              <w:t>PRIORI TECNOLOGIA DA INFORMAÇÃO LTDA - EPP</w:t>
             </w:r>
           </w:p>
         </w:tc>
@@ -210,14 +170,7 @@
                 <w:rFonts w:ascii="Arial" w:hAnsi="Arial" w:cs="Arial"/>
                 <w:sz w:val="18"/>
               </w:rPr>
-              <w:t>1.2</w:t>
-            </w:r>
-            <w:r>
-              <w:rPr>
-                <w:rFonts w:ascii="Arial" w:hAnsi="Arial" w:cs="Arial"/>
-                <w:sz w:val="18"/>
-              </w:rPr>
-              <w:t xml:space="preserve"> CNPJ:</w:t>
+              <w:t xml:space="preserve">1.2 CNPJ:</w:t>
             </w:r>
           </w:p>
         </w:tc>
@@ -247,33 +200,15 @@
               <w:ind w:left="57" w:right="57"/>
               <w:rPr>
                 <w:rFonts w:ascii="Arial" w:hAnsi="Arial" w:cs="Arial"/>
-              </w:rPr>
-            </w:pPr>
-            <w:r>
-              <w:rPr>
-                <w:rFonts w:ascii="Arial" w:hAnsi="Arial" w:cs="Arial"/>
-              </w:rPr>
-              <w:t/>
-            </w:r>
-            <w:proofErr w:type="spellStart"/>
-            <w:r>
-              <w:rPr>
-                <w:rFonts w:ascii="Arial" w:hAnsi="Arial" w:cs="Arial"/>
-              </w:rPr>
-              <w:t>txtC</w:t>
-            </w:r>
-            <w:r>
-              <w:rPr>
-                <w:rFonts w:ascii="Arial" w:hAnsi="Arial" w:cs="Arial"/>
-              </w:rPr>
-              <w:t>npj</w:t>
-            </w:r>
-            <w:proofErr w:type="spellEnd"/>
-            <w:r>
-              <w:rPr>
-                <w:rFonts w:ascii="Arial" w:hAnsi="Arial" w:cs="Arial"/>
-              </w:rPr>
-              <w:t/>
+                <w:b/>
+              </w:rPr>
+            </w:pPr>
+            <w:r>
+              <w:rPr>
+                <w:rFonts w:ascii="Arial" w:hAnsi="Arial" w:cs="Arial"/>
+                <w:b/>
+              </w:rPr>
+              <w:t>06.028.222/0001-07</w:t>
             </w:r>
           </w:p>
         </w:tc>
@@ -340,22 +275,7 @@
                 <w:b/>
                 <w:sz w:val="28"/>
               </w:rPr>
-              <w:t>2</w:t>
-            </w:r>
-            <w:r>
-              <w:rPr>
-                <w:rFonts w:ascii="Arial" w:hAnsi="Arial"/>
-                <w:b/>
-                <w:sz w:val="28"/>
-              </w:rPr>
-              <w:t>.</w:t>
-            </w:r>
-            <w:r>
-              <w:rPr>
-                <w:rFonts w:ascii="Arial" w:hAnsi="Arial"/>
-                <w:b/>
-                <w:sz w:val="28"/>
-              </w:rPr>
+              <w:t>2.</w:t>
               <w:tab/>
               <w:t>Identificação do Programa Aplicativo Fiscal ( PAF-ECF):</w:t>
             </w:r>
@@ -391,28 +311,7 @@
                 <w:rFonts w:ascii="Arial" w:hAnsi="Arial" w:cs="Arial"/>
                 <w:sz w:val="18"/>
               </w:rPr>
-              <w:t>2</w:t>
-            </w:r>
-            <w:r>
-              <w:rPr>
-                <w:rFonts w:ascii="Arial" w:hAnsi="Arial" w:cs="Arial"/>
-                <w:sz w:val="18"/>
-              </w:rPr>
-              <w:t>.1 Nome</w:t>
-            </w:r>
-            <w:r>
-              <w:rPr>
-                <w:rFonts w:ascii="Arial" w:hAnsi="Arial" w:cs="Arial"/>
-                <w:sz w:val="18"/>
-              </w:rPr>
-              <w:t xml:space="preserve"> do Aplicativo</w:t>
-            </w:r>
-            <w:r>
-              <w:rPr>
-                <w:rFonts w:ascii="Arial" w:hAnsi="Arial" w:cs="Arial"/>
-                <w:sz w:val="18"/>
-              </w:rPr>
-              <w:t>:</w:t>
+              <w:t xml:space="preserve">2.1 Nome do Aplicativo:</w:t>
             </w:r>
           </w:p>
         </w:tc>
@@ -441,14 +340,7 @@
                 <w:rFonts w:ascii="Arial" w:hAnsi="Arial" w:cs="Arial"/>
                 <w:sz w:val="18"/>
               </w:rPr>
-              <w:t xml:space="preserve"> 2</w:t>
-            </w:r>
-            <w:r>
-              <w:rPr>
-                <w:rFonts w:ascii="Arial" w:hAnsi="Arial" w:cs="Arial"/>
-                <w:sz w:val="18"/>
-              </w:rPr>
-              <w:t>.2 Versão:</w:t>
+              <w:t xml:space="preserve"> 2.2 Versão:</w:t>
             </w:r>
           </w:p>
         </w:tc>
@@ -477,45 +369,15 @@
               <w:ind w:left="57" w:right="57"/>
               <w:rPr>
                 <w:rFonts w:ascii="Arial" w:hAnsi="Arial" w:cs="Arial"/>
-              </w:rPr>
-            </w:pPr>
-            <w:r>
-              <w:rPr>
-                <w:rFonts w:ascii="Arial" w:hAnsi="Arial" w:cs="Arial"/>
-              </w:rPr>
-              <w:t/>
-            </w:r>
-            <w:proofErr w:type="spellStart"/>
-            <w:r>
-              <w:rPr>
-                <w:rFonts w:ascii="Arial" w:hAnsi="Arial" w:cs="Arial"/>
-              </w:rPr>
-              <w:t>txtN</w:t>
-            </w:r>
-            <w:r>
-              <w:rPr>
-                <w:rFonts w:ascii="Arial" w:hAnsi="Arial" w:cs="Arial"/>
-              </w:rPr>
-              <w:t>ome</w:t>
-            </w:r>
-            <w:r>
-              <w:rPr>
-                <w:rFonts w:ascii="Arial" w:hAnsi="Arial" w:cs="Arial"/>
-              </w:rPr>
-              <w:t>A</w:t>
-            </w:r>
-            <w:r>
-              <w:rPr>
-                <w:rFonts w:ascii="Arial" w:hAnsi="Arial" w:cs="Arial"/>
-              </w:rPr>
-              <w:t>plicativo</w:t>
-            </w:r>
-            <w:proofErr w:type="spellEnd"/>
-            <w:r>
-              <w:rPr>
-                <w:rFonts w:ascii="Arial" w:hAnsi="Arial" w:cs="Arial"/>
-              </w:rPr>
-              <w:t/>
+                <w:b/>
+              </w:rPr>
+            </w:pPr>
+            <w:r>
+              <w:rPr>
+                <w:rFonts w:ascii="Arial" w:hAnsi="Arial" w:cs="Arial"/>
+                <w:b/>
+              </w:rPr>
+              <w:t>Priorize PDV</w:t>
             </w:r>
           </w:p>
         </w:tc>
@@ -539,33 +401,15 @@
               <w:ind w:left="57" w:right="57"/>
               <w:rPr>
                 <w:rFonts w:ascii="Arial" w:hAnsi="Arial" w:cs="Arial"/>
-              </w:rPr>
-            </w:pPr>
-            <w:r>
-              <w:rPr>
-                <w:rFonts w:ascii="Arial" w:hAnsi="Arial" w:cs="Arial"/>
-              </w:rPr>
-              <w:t/>
-            </w:r>
-            <w:proofErr w:type="spellStart"/>
-            <w:r>
-              <w:rPr>
-                <w:rFonts w:ascii="Arial" w:hAnsi="Arial" w:cs="Arial"/>
-              </w:rPr>
-              <w:t>txtV</w:t>
-            </w:r>
-            <w:r>
-              <w:rPr>
-                <w:rFonts w:ascii="Arial" w:hAnsi="Arial" w:cs="Arial"/>
-              </w:rPr>
-              <w:t>ersao</w:t>
-            </w:r>
-            <w:proofErr w:type="spellEnd"/>
-            <w:r>
-              <w:rPr>
-                <w:rFonts w:ascii="Arial" w:hAnsi="Arial" w:cs="Arial"/>
-              </w:rPr>
-              <w:t/>
+                <w:b/>
+              </w:rPr>
+            </w:pPr>
+            <w:r>
+              <w:rPr>
+                <w:rFonts w:ascii="Arial" w:hAnsi="Arial" w:cs="Arial"/>
+                <w:b/>
+              </w:rPr>
+              <w:t>1.4.0</w:t>
             </w:r>
           </w:p>
         </w:tc>
@@ -645,28 +489,7 @@
                 <w:rFonts w:ascii="Arial" w:hAnsi="Arial" w:cs="Arial"/>
                 <w:sz w:val="18"/>
               </w:rPr>
-              <w:t>2</w:t>
-            </w:r>
-            <w:r>
-              <w:rPr>
-                <w:rFonts w:ascii="Arial" w:hAnsi="Arial" w:cs="Arial"/>
-                <w:sz w:val="18"/>
-              </w:rPr>
-              <w:t>.4</w:t>
-            </w:r>
-            <w:r>
-              <w:rPr>
-                <w:rFonts w:ascii="Arial" w:hAnsi="Arial" w:cs="Arial"/>
-                <w:sz w:val="18"/>
-              </w:rPr>
-              <w:t xml:space="preserve"> Data da Geração</w:t>
-            </w:r>
-            <w:r>
-              <w:rPr>
-                <w:rFonts w:ascii="Arial" w:hAnsi="Arial" w:cs="Arial"/>
-                <w:sz w:val="18"/>
-              </w:rPr>
-              <w:t xml:space="preserve">: </w:t>
+              <w:t xml:space="preserve">2.4 Data da Geração: </w:t>
             </w:r>
           </w:p>
         </w:tc>
@@ -706,45 +529,15 @@
               <w:ind w:left="57" w:right="57"/>
               <w:rPr>
                 <w:rFonts w:ascii="Arial" w:hAnsi="Arial" w:cs="Arial"/>
-              </w:rPr>
-            </w:pPr>
-            <w:r>
-              <w:rPr>
-                <w:rFonts w:ascii="Arial" w:hAnsi="Arial" w:cs="Arial"/>
-              </w:rPr>
-              <w:t/>
-            </w:r>
-            <w:proofErr w:type="spellStart"/>
-            <w:r>
-              <w:rPr>
-                <w:rFonts w:ascii="Arial" w:hAnsi="Arial" w:cs="Arial"/>
-              </w:rPr>
-              <w:t>txtT</w:t>
-            </w:r>
-            <w:r>
-              <w:rPr>
-                <w:rFonts w:ascii="Arial" w:hAnsi="Arial" w:cs="Arial"/>
-              </w:rPr>
-              <w:t>amanho</w:t>
-            </w:r>
-            <w:r>
-              <w:rPr>
-                <w:rFonts w:ascii="Arial" w:hAnsi="Arial" w:cs="Arial"/>
-              </w:rPr>
-              <w:t>B</w:t>
-            </w:r>
-            <w:r>
-              <w:rPr>
-                <w:rFonts w:ascii="Arial" w:hAnsi="Arial" w:cs="Arial"/>
-              </w:rPr>
-              <w:t>ytes</w:t>
-            </w:r>
-            <w:proofErr w:type="spellEnd"/>
-            <w:r>
-              <w:rPr>
-                <w:rFonts w:ascii="Arial" w:hAnsi="Arial" w:cs="Arial"/>
-              </w:rPr>
-              <w:t/>
+                <w:b/>
+              </w:rPr>
+            </w:pPr>
+            <w:r>
+              <w:rPr>
+                <w:rFonts w:ascii="Arial" w:hAnsi="Arial" w:cs="Arial"/>
+                <w:b/>
+              </w:rPr>
+              <w:t>ainda nao disponivel</w:t>
             </w:r>
           </w:p>
         </w:tc>
@@ -768,45 +561,15 @@
               <w:ind w:left="57" w:right="57"/>
               <w:rPr>
                 <w:rFonts w:ascii="Arial" w:hAnsi="Arial" w:cs="Arial"/>
-              </w:rPr>
-            </w:pPr>
-            <w:r>
-              <w:rPr>
-                <w:rFonts w:ascii="Arial" w:hAnsi="Arial" w:cs="Arial"/>
-              </w:rPr>
-              <w:t/>
-            </w:r>
-            <w:proofErr w:type="spellStart"/>
-            <w:r>
-              <w:rPr>
-                <w:rFonts w:ascii="Arial" w:hAnsi="Arial" w:cs="Arial"/>
-              </w:rPr>
-              <w:t>txtD</w:t>
-            </w:r>
-            <w:r>
-              <w:rPr>
-                <w:rFonts w:ascii="Arial" w:hAnsi="Arial" w:cs="Arial"/>
-              </w:rPr>
-              <w:t>ata</w:t>
-            </w:r>
-            <w:r>
-              <w:rPr>
-                <w:rFonts w:ascii="Arial" w:hAnsi="Arial" w:cs="Arial"/>
-              </w:rPr>
-              <w:t>G</w:t>
-            </w:r>
-            <w:r>
-              <w:rPr>
-                <w:rFonts w:ascii="Arial" w:hAnsi="Arial" w:cs="Arial"/>
-              </w:rPr>
-              <w:t>eracao</w:t>
-            </w:r>
-            <w:proofErr w:type="spellEnd"/>
-            <w:r>
-              <w:rPr>
-                <w:rFonts w:ascii="Arial" w:hAnsi="Arial" w:cs="Arial"/>
-              </w:rPr>
-              <w:t/>
+                <w:b/>
+              </w:rPr>
+            </w:pPr>
+            <w:r>
+              <w:rPr>
+                <w:rFonts w:ascii="Arial" w:hAnsi="Arial" w:cs="Arial"/>
+                <w:b/>
+              </w:rPr>
+              <w:t>28/05/2015</w:t>
             </w:r>
           </w:p>
         </w:tc>
@@ -856,28 +619,7 @@
                 <w:rFonts w:ascii="Arial" w:hAnsi="Arial" w:cs="Arial"/>
                 <w:sz w:val="18"/>
               </w:rPr>
-              <w:t>2</w:t>
-            </w:r>
-            <w:r>
-              <w:rPr>
-                <w:rFonts w:ascii="Arial" w:hAnsi="Arial" w:cs="Arial"/>
-                <w:sz w:val="18"/>
-              </w:rPr>
-              <w:t>.</w:t>
-            </w:r>
-            <w:r>
-              <w:rPr>
-                <w:rFonts w:ascii="Arial" w:hAnsi="Arial" w:cs="Arial"/>
-                <w:sz w:val="18"/>
-              </w:rPr>
-              <w:t>5</w:t>
-            </w:r>
-            <w:r>
-              <w:rPr>
-                <w:rFonts w:ascii="Arial" w:hAnsi="Arial" w:cs="Arial"/>
-                <w:sz w:val="18"/>
-              </w:rPr>
-              <w:t xml:space="preserve"> Principal Arquivo Executável:</w:t>
+              <w:t xml:space="preserve">2.5 Principal Arquivo Executável:</w:t>
             </w:r>
           </w:p>
         </w:tc>
@@ -919,46 +661,16 @@
               <w:ind w:left="57" w:right="57"/>
               <w:rPr>
                 <w:rFonts w:ascii="Arial" w:hAnsi="Arial" w:cs="Arial"/>
-                <w:sz w:val="18"/>
-              </w:rPr>
-            </w:pPr>
-            <w:r>
-              <w:rPr>
-                <w:rFonts w:ascii="Arial" w:hAnsi="Arial" w:cs="Arial"/>
-              </w:rPr>
-              <w:t/>
-            </w:r>
-            <w:proofErr w:type="spellStart"/>
-            <w:r>
-              <w:rPr>
-                <w:rFonts w:ascii="Arial" w:hAnsi="Arial" w:cs="Arial"/>
-              </w:rPr>
-              <w:t>txtP</w:t>
-            </w:r>
-            <w:r>
-              <w:rPr>
-                <w:rFonts w:ascii="Arial" w:hAnsi="Arial" w:cs="Arial"/>
-              </w:rPr>
-              <w:t>rincipal</w:t>
-            </w:r>
-            <w:r>
-              <w:rPr>
-                <w:rFonts w:ascii="Arial" w:hAnsi="Arial" w:cs="Arial"/>
-              </w:rPr>
-              <w:t>E</w:t>
-            </w:r>
-            <w:r>
-              <w:rPr>
-                <w:rFonts w:ascii="Arial" w:hAnsi="Arial" w:cs="Arial"/>
-              </w:rPr>
-              <w:t>xec</w:t>
-            </w:r>
-            <w:proofErr w:type="spellEnd"/>
-            <w:r>
-              <w:rPr>
-                <w:rFonts w:ascii="Arial" w:hAnsi="Arial" w:cs="Arial"/>
-              </w:rPr>
-              <w:t/>
+                <w:b/>
+                <w:sz w:val="18"/>
+              </w:rPr>
+            </w:pPr>
+            <w:r>
+              <w:rPr>
+                <w:rFonts w:ascii="Arial" w:hAnsi="Arial" w:cs="Arial"/>
+                <w:b/>
+              </w:rPr>
+              <w:t>PRIORIZEPDV.EXE</w:t>
             </w:r>
           </w:p>
         </w:tc>
@@ -1009,21 +721,7 @@
                 <w:rFonts w:ascii="Arial" w:hAnsi="Arial" w:cs="Arial"/>
                 <w:sz w:val="18"/>
               </w:rPr>
-              <w:t>2</w:t>
-            </w:r>
-            <w:r>
-              <w:rPr>
-                <w:rFonts w:ascii="Arial" w:hAnsi="Arial" w:cs="Arial"/>
-                <w:sz w:val="18"/>
-              </w:rPr>
-              <w:t>.6</w:t>
-            </w:r>
-            <w:r>
-              <w:rPr>
-                <w:rFonts w:ascii="Arial" w:hAnsi="Arial" w:cs="Arial"/>
-                <w:sz w:val="18"/>
-              </w:rPr>
-              <w:t xml:space="preserve"> Código de autenticação do principal arquivo executável (MD -5):</w:t>
+              <w:t xml:space="preserve">2.6 Código de autenticação do principal arquivo executável (MD -5):</w:t>
             </w:r>
           </w:p>
         </w:tc>
@@ -1065,38 +763,16 @@
               <w:ind w:left="57" w:right="57"/>
               <w:rPr>
                 <w:rFonts w:ascii="Arial" w:hAnsi="Arial" w:cs="Arial"/>
-                <w:sz w:val="18"/>
-              </w:rPr>
-            </w:pPr>
-            <w:r>
-              <w:rPr>
-                <w:rFonts w:ascii="Arial" w:hAnsi="Arial" w:cs="Arial"/>
-              </w:rPr>
-              <w:t/>
-            </w:r>
-            <w:r>
-              <w:rPr>
-                <w:rFonts w:ascii="Arial" w:hAnsi="Arial" w:cs="Arial"/>
-              </w:rPr>
-              <w:t>txtM</w:t>
-            </w:r>
-            <w:r>
-              <w:rPr>
-                <w:rFonts w:ascii="Arial" w:hAnsi="Arial" w:cs="Arial"/>
-              </w:rPr>
-              <w:t>d5</w:t>
-            </w:r>
-            <w:r>
-              <w:rPr>
-                <w:rFonts w:ascii="Arial" w:hAnsi="Arial" w:cs="Arial"/>
-              </w:rPr>
-              <w:t>P</w:t>
-            </w:r>
-            <w:r>
-              <w:rPr>
-                <w:rFonts w:ascii="Arial" w:hAnsi="Arial" w:cs="Arial"/>
-              </w:rPr>
-              <w:t>rincipal</w:t>
+                <w:b/>
+                <w:sz w:val="18"/>
+              </w:rPr>
+            </w:pPr>
+            <w:r>
+              <w:rPr>
+                <w:rFonts w:ascii="Arial" w:hAnsi="Arial" w:cs="Arial"/>
+                <w:b/>
+              </w:rPr>
+              <w:t>5213978D5DB517C5992880925F4EB607</w:t>
             </w:r>
           </w:p>
         </w:tc>
@@ -1162,22 +838,7 @@
                 <w:b/>
                 <w:sz w:val="28"/>
               </w:rPr>
-              <w:t>3</w:t>
-            </w:r>
-            <w:r>
-              <w:rPr>
-                <w:rFonts w:ascii="Arial" w:hAnsi="Arial"/>
-                <w:b/>
-                <w:sz w:val="28"/>
-              </w:rPr>
-              <w:t>.</w:t>
-            </w:r>
-            <w:r>
-              <w:rPr>
-                <w:rFonts w:ascii="Arial" w:hAnsi="Arial"/>
-                <w:b/>
-                <w:sz w:val="28"/>
-              </w:rPr>
+              <w:t>3.</w:t>
               <w:tab/>
               <w:t>Declaração:</w:t>
             </w:r>
@@ -1216,25 +877,7 @@
               <w:rPr>
                 <w:rFonts w:ascii="Arial" w:hAnsi="Arial" w:cs="Arial"/>
               </w:rPr>
-              <w:t xml:space="preserve">Nos termos da legislação vigente e para fins de testes do </w:t>
-            </w:r>
-            <w:r>
-              <w:rPr>
-                <w:rFonts w:ascii="Arial" w:hAnsi="Arial" w:cs="Arial"/>
-              </w:rPr>
-              <w:t>Banco de Dados</w:t>
-            </w:r>
-            <w:r>
-              <w:rPr>
-                <w:rFonts w:ascii="Arial" w:hAnsi="Arial" w:cs="Arial"/>
-              </w:rPr>
-              <w:t xml:space="preserve"> do Roteiro de Análise de Análise Funcional de PAF-ECF acima identificado, na condição de responsável legal pelo seu desenvolvimento, declaro que: (Marque a opção que se aplica ao seu programa aplicativo)</w:t>
-            </w:r>
-            <w:r>
-              <w:rPr>
-                <w:rFonts w:ascii="Arial" w:hAnsi="Arial" w:cs="Arial"/>
-              </w:rPr>
-              <w:t>.</w:t>
+              <w:t xml:space="preserve">Nos termos da legislação vigente e para fins de testes do Banco de Dados do Roteiro de Análise de Análise Funcional de PAF-ECF acima identificado, na condição de responsável legal pelo seu desenvolvimento, declaro que: (Marque a opção que se aplica ao seu programa aplicativo).</w:t>
             </w:r>
           </w:p>
           <w:p>
@@ -1253,13 +896,6 @@
                 <w:szCs w:val="18"/>
               </w:rPr>
               <w:t xml:space="preserve"> </w:t>
-            </w:r>
-            <w:r>
-              <w:rPr>
-                <w:rFonts w:cs="Arial"/>
-                <w:sz w:val="18"/>
-                <w:szCs w:val="18"/>
-              </w:rPr>
               <w:fldChar w:fldCharType="begin">
                 <w:ffData>
                   <w:name w:val="ckbGerenciadorBD"/>
@@ -1272,7 +908,7 @@
                 </w:ffData>
               </w:fldChar>
             </w:r>
-            <w:bookmarkStart w:name="ckbGerenciadorBD" w:id="1"/>
+            <w:bookmarkStart w:name="ckbGerenciadorBD" w:id="2"/>
             <w:r>
               <w:rPr>
                 <w:rFonts w:cs="Arial"/>
@@ -1280,23 +916,9 @@
                 <w:szCs w:val="18"/>
               </w:rPr>
               <w:instrText xml:space="preserve"> FORMCHECKBOX </w:instrText>
-            </w:r>
-            <w:r>
-              <w:rPr>
-                <w:rFonts w:cs="Arial"/>
-                <w:sz w:val="18"/>
-                <w:szCs w:val="18"/>
-              </w:rPr>
-            </w:r>
-            <w:r>
-              <w:rPr>
-                <w:rFonts w:cs="Arial"/>
-                <w:sz w:val="18"/>
-                <w:szCs w:val="18"/>
-              </w:rPr>
               <w:fldChar w:fldCharType="end"/>
             </w:r>
-            <w:bookmarkEnd w:id="1"/>
+            <w:bookmarkEnd w:id="2"/>
             <w:r>
               <w:rPr>
                 <w:rFonts w:ascii="Arial" w:hAnsi="Arial" w:cs="Arial"/>
@@ -1332,13 +954,6 @@
                 <w:szCs w:val="18"/>
               </w:rPr>
               <w:t xml:space="preserve"> </w:t>
-            </w:r>
-            <w:r>
-              <w:rPr>
-                <w:rFonts w:cs="Arial"/>
-                <w:sz w:val="18"/>
-                <w:szCs w:val="18"/>
-              </w:rPr>
               <w:fldChar w:fldCharType="begin">
                 <w:ffData>
                   <w:name w:val="ckbComRegras"/>
@@ -1351,7 +966,7 @@
                 </w:ffData>
               </w:fldChar>
             </w:r>
-            <w:bookmarkStart w:name="ckbComRegras" w:id="2"/>
+            <w:bookmarkStart w:name="ckbComRegras" w:id="3"/>
             <w:r>
               <w:rPr>
                 <w:rFonts w:cs="Arial"/>
@@ -1359,40 +974,14 @@
                 <w:szCs w:val="18"/>
               </w:rPr>
               <w:instrText xml:space="preserve"> FORMCHECKBOX </w:instrText>
-            </w:r>
-            <w:r>
-              <w:rPr>
-                <w:rFonts w:cs="Arial"/>
-                <w:sz w:val="18"/>
-                <w:szCs w:val="18"/>
-              </w:rPr>
-            </w:r>
-            <w:r>
-              <w:rPr>
-                <w:rFonts w:cs="Arial"/>
-                <w:sz w:val="18"/>
-                <w:szCs w:val="18"/>
-              </w:rPr>
               <w:fldChar w:fldCharType="end"/>
             </w:r>
-            <w:bookmarkEnd w:id="2"/>
-            <w:r>
-              <w:rPr>
-                <w:rFonts w:ascii="Arial" w:hAnsi="Arial" w:cs="Arial"/>
-              </w:rPr>
-              <w:t xml:space="preserve">O </w:t>
-            </w:r>
-            <w:r>
-              <w:rPr>
-                <w:rFonts w:ascii="Arial" w:hAnsi="Arial" w:cs="Arial"/>
-              </w:rPr>
-              <w:t xml:space="preserve">programa acima identificado </w:t>
-            </w:r>
-            <w:r>
-              <w:rPr>
-                <w:rFonts w:ascii="Arial" w:hAnsi="Arial" w:cs="Arial"/>
-              </w:rPr>
-              <w:t>possui Sistema Gerenciador de Banco de Dados com regras/restrições de integridade (por exemplo, alteração de chaves primárias ou transpostas) que impedem a aplicação dos testes estabelecidos, para determinados campos.</w:t>
+            <w:bookmarkEnd w:id="3"/>
+            <w:r>
+              <w:rPr>
+                <w:rFonts w:ascii="Arial" w:hAnsi="Arial" w:cs="Arial"/>
+              </w:rPr>
+              <w:t xml:space="preserve">O programa acima identificado possui Sistema Gerenciador de Banco de Dados com regras/restrições de integridade (por exemplo, alteração de chaves primárias ou transpostas) que impedem a aplicação dos testes estabelecidos, para determinados campos.</w:t>
             </w:r>
           </w:p>
           <w:p>
@@ -1494,21 +1083,7 @@
                 <w:rFonts w:ascii="Arial" w:hAnsi="Arial"/>
                 <w:sz w:val="18"/>
               </w:rPr>
-              <w:t>3.1 Nome</w:t>
-            </w:r>
-            <w:r>
-              <w:rPr>
-                <w:rFonts w:ascii="Arial" w:hAnsi="Arial"/>
-                <w:sz w:val="18"/>
-              </w:rPr>
-              <w:t>:</w:t>
-            </w:r>
-            <w:r>
-              <w:rPr>
-                <w:rFonts w:ascii="Arial" w:hAnsi="Arial"/>
-                <w:sz w:val="18"/>
-              </w:rPr>
-              <w:t xml:space="preserve"> </w:t>
+              <w:t xml:space="preserve">3.1 Nome: </w:t>
             </w:r>
           </w:p>
         </w:tc>
@@ -1573,33 +1148,15 @@
               <w:ind w:left="57" w:right="57"/>
               <w:rPr>
                 <w:rFonts w:ascii="Arial" w:hAnsi="Arial"/>
-              </w:rPr>
-            </w:pPr>
-            <w:r>
-              <w:rPr>
-                <w:rFonts w:ascii="Arial" w:hAnsi="Arial" w:cs="Arial"/>
-              </w:rPr>
-              <w:t/>
-            </w:r>
-            <w:proofErr w:type="spellStart"/>
-            <w:r>
-              <w:rPr>
-                <w:rFonts w:ascii="Arial" w:hAnsi="Arial" w:cs="Arial"/>
-              </w:rPr>
-              <w:t>txtN</w:t>
-            </w:r>
-            <w:r>
-              <w:rPr>
-                <w:rFonts w:ascii="Arial" w:hAnsi="Arial" w:cs="Arial"/>
-              </w:rPr>
-              <w:t>ome</w:t>
-            </w:r>
-            <w:proofErr w:type="spellEnd"/>
-            <w:r>
-              <w:rPr>
-                <w:rFonts w:ascii="Arial" w:hAnsi="Arial" w:cs="Arial"/>
-              </w:rPr>
-              <w:t/>
+                <w:b/>
+              </w:rPr>
+            </w:pPr>
+            <w:r>
+              <w:rPr>
+                <w:rFonts w:ascii="Arial" w:hAnsi="Arial" w:cs="Arial"/>
+                <w:b/>
+              </w:rPr>
+              <w:t>ADEMILSON OSNI PICCOLI</w:t>
             </w:r>
           </w:p>
         </w:tc>
@@ -1618,33 +1175,15 @@
               <w:ind w:left="57" w:right="57"/>
               <w:rPr>
                 <w:rFonts w:ascii="Arial" w:hAnsi="Arial"/>
-              </w:rPr>
-            </w:pPr>
-            <w:r>
-              <w:rPr>
-                <w:rFonts w:ascii="Arial" w:hAnsi="Arial" w:cs="Arial"/>
-              </w:rPr>
-              <w:t/>
-            </w:r>
-            <w:proofErr w:type="spellStart"/>
-            <w:r>
-              <w:rPr>
-                <w:rFonts w:ascii="Arial" w:hAnsi="Arial" w:cs="Arial"/>
-              </w:rPr>
-              <w:t>txtC</w:t>
-            </w:r>
-            <w:r>
-              <w:rPr>
-                <w:rFonts w:ascii="Arial" w:hAnsi="Arial" w:cs="Arial"/>
-              </w:rPr>
-              <w:t>pf</w:t>
-            </w:r>
-            <w:proofErr w:type="spellEnd"/>
-            <w:r>
-              <w:rPr>
-                <w:rFonts w:ascii="Arial" w:hAnsi="Arial" w:cs="Arial"/>
-              </w:rPr>
-              <w:t/>
+                <w:b/>
+              </w:rPr>
+            </w:pPr>
+            <w:r>
+              <w:rPr>
+                <w:rFonts w:ascii="Arial" w:hAnsi="Arial" w:cs="Arial"/>
+                <w:b/>
+              </w:rPr>
+              <w:t>682.521.299-00</w:t>
             </w:r>
           </w:p>
         </w:tc>
@@ -1766,37 +1305,17 @@
             <w:r>
               <w:rPr>
                 <w:rFonts w:ascii="Arial" w:hAnsi="Arial" w:cs="Arial"/>
-              </w:rPr>
-              <w:t/>
-            </w:r>
-            <w:proofErr w:type="spellStart"/>
-            <w:r>
-              <w:rPr>
-                <w:rFonts w:ascii="Arial" w:hAnsi="Arial" w:cs="Arial"/>
-              </w:rPr>
-              <w:t>txtD</w:t>
-            </w:r>
-            <w:r>
-              <w:rPr>
-                <w:rFonts w:ascii="Arial" w:hAnsi="Arial" w:cs="Arial"/>
-              </w:rPr>
-              <w:t>ata</w:t>
-            </w:r>
-            <w:proofErr w:type="spellEnd"/>
-            <w:r>
-              <w:rPr>
-                <w:rFonts w:ascii="Arial" w:hAnsi="Arial" w:cs="Arial"/>
-              </w:rPr>
-              <w:t/>
+                <w:b/>
+              </w:rPr>
+              <w:t>28 de Maio de 2015</w:t>
             </w:r>
             <w:r>
               <w:rPr>
                 <w:rFonts w:ascii="Arial" w:hAnsi="Arial"/>
+                <w:b/>
               </w:rPr>
               <w:t>.</w:t>
             </w:r>
-            <w:bookmarkStart w:name="_GoBack" w:id="3"/>
-            <w:bookmarkEnd w:id="3"/>
           </w:p>
         </w:tc>
         <w:tc>
@@ -1815,33 +1334,15 @@
               <w:ind w:left="57" w:right="57"/>
               <w:rPr>
                 <w:rFonts w:ascii="Arial" w:hAnsi="Arial"/>
-              </w:rPr>
-            </w:pPr>
-            <w:r>
-              <w:rPr>
-                <w:rFonts w:ascii="Arial" w:hAnsi="Arial" w:cs="Arial"/>
-              </w:rPr>
-              <w:t/>
-            </w:r>
-            <w:proofErr w:type="spellStart"/>
-            <w:r>
-              <w:rPr>
-                <w:rFonts w:ascii="Arial" w:hAnsi="Arial" w:cs="Arial"/>
-              </w:rPr>
-              <w:t>txtR</w:t>
-            </w:r>
-            <w:r>
-              <w:rPr>
-                <w:rFonts w:ascii="Arial" w:hAnsi="Arial" w:cs="Arial"/>
-              </w:rPr>
-              <w:t>g</w:t>
-            </w:r>
-            <w:proofErr w:type="spellEnd"/>
-            <w:r>
-              <w:rPr>
-                <w:rFonts w:ascii="Arial" w:hAnsi="Arial" w:cs="Arial"/>
-              </w:rPr>
-              <w:t/>
+                <w:b/>
+              </w:rPr>
+            </w:pPr>
+            <w:r>
+              <w:rPr>
+                <w:rFonts w:ascii="Arial" w:hAnsi="Arial" w:cs="Arial"/>
+                <w:b/>
+              </w:rPr>
+              <w:t>ainda nao disponivel</w:t>
             </w:r>
           </w:p>
         </w:tc>
@@ -1907,9 +1408,9 @@
     </w:tbl>
     <w:p/>
     <w:sectPr>
-      <w:headerReference w:type="default" r:id="rId8"/>
-      <w:footerReference w:type="even" r:id="rId9"/>
-      <w:footerReference w:type="default" r:id="rId10"/>
+      <w:headerReference w:type="default" r:id="rId9"/>
+      <w:footerReference w:type="even" r:id="rId10"/>
+      <w:footerReference w:type="default" r:id="rId11"/>
       <w:pgSz w:w="11906" w:h="16838"/>
       <w:pgMar w:top="567" w:right="567" w:bottom="1418" w:left="1418" w:header="709" w:footer="709" w:gutter="0"/>
       <w:cols w:space="708"/>
@@ -1920,7 +1421,7 @@
 </file>
 
 <file path=word/endnotes.xml><?xml version="1.0" encoding="utf-8"?>
-<w:endnotes xmlns:w="http://schemas.openxmlformats.org/wordprocessingml/2006/main" xmlns:w15="http://schemas.microsoft.com/office/word/2012/wordml" xmlns:r="http://schemas.openxmlformats.org/officeDocument/2006/relationships" xmlns:m="http://schemas.openxmlformats.org/officeDocument/2006/math" xmlns:w14="http://schemas.microsoft.com/office/word/2010/wordml" xmlns:wp="http://schemas.openxmlformats.org/drawingml/2006/wordprocessingDrawing" xmlns:a="http://schemas.openxmlformats.org/drawingml/2006/main" xmlns:mc="http://schemas.openxmlformats.org/markup-compatibility/2006" xmlns:ns9="http://schemas.openxmlformats.org/schemaLibrary/2006/main" xmlns:wne="http://schemas.microsoft.com/office/word/2006/wordml" xmlns:c="http://schemas.openxmlformats.org/drawingml/2006/chart" xmlns:ns12="http://schemas.openxmlformats.org/drawingml/2006/chartDrawing" xmlns:dgm="http://schemas.openxmlformats.org/drawingml/2006/diagram" xmlns:pic="http://schemas.openxmlformats.org/drawingml/2006/picture" xmlns:xdr="http://schemas.openxmlformats.org/drawingml/2006/spreadsheetDrawing" xmlns:dsp="http://schemas.microsoft.com/office/drawing/2008/diagram" xmlns:o="urn:schemas-microsoft-com:office:office" xmlns:v="urn:schemas-microsoft-com:vml" xmlns:ns19="urn:schemas-microsoft-com:office:excel" xmlns:w10="urn:schemas-microsoft-com:office:word" xmlns:ns21="urn:schemas-microsoft-com:office:powerpoint" xmlns:ns23="http://schemas.microsoft.com/office/2006/coverPageProps" xmlns:odx="http://opendope.org/xpaths" xmlns:odc="http://opendope.org/conditions" xmlns:odq="http://opendope.org/questions" xmlns:oda="http://opendope.org/answers" xmlns:odi="http://opendope.org/components" xmlns:odgm="http://opendope.org/SmartArt/DataHierarchy" xmlns:ns30="http://schemas.openxmlformats.org/officeDocument/2006/bibliography" xmlns:ns31="http://schemas.openxmlformats.org/drawingml/2006/compatibility" xmlns:ns32="http://schemas.openxmlformats.org/drawingml/2006/lockedCanvas">
+<w:endnotes xmlns:w="http://schemas.openxmlformats.org/wordprocessingml/2006/main" xmlns:r="http://schemas.openxmlformats.org/officeDocument/2006/relationships" xmlns:w14="http://schemas.microsoft.com/office/word/2010/wordml" xmlns:wp="http://schemas.openxmlformats.org/drawingml/2006/wordprocessingDrawing" xmlns:a="http://schemas.openxmlformats.org/drawingml/2006/main" xmlns:m="http://schemas.openxmlformats.org/officeDocument/2006/math" xmlns:w15="http://schemas.microsoft.com/office/word/2012/wordml" xmlns:mc="http://schemas.openxmlformats.org/markup-compatibility/2006" xmlns:ns9="http://schemas.openxmlformats.org/schemaLibrary/2006/main" xmlns:wne="http://schemas.microsoft.com/office/word/2006/wordml" xmlns:c="http://schemas.openxmlformats.org/drawingml/2006/chart" xmlns:ns12="http://schemas.openxmlformats.org/drawingml/2006/chartDrawing" xmlns:dgm="http://schemas.openxmlformats.org/drawingml/2006/diagram" xmlns:pic="http://schemas.openxmlformats.org/drawingml/2006/picture" xmlns:xdr="http://schemas.openxmlformats.org/drawingml/2006/spreadsheetDrawing" xmlns:dsp="http://schemas.microsoft.com/office/drawing/2008/diagram" xmlns:ns17="urn:schemas-microsoft-com:office:excel" xmlns:o="urn:schemas-microsoft-com:office:office" xmlns:v="urn:schemas-microsoft-com:vml" xmlns:w10="urn:schemas-microsoft-com:office:word" xmlns:ns21="urn:schemas-microsoft-com:office:powerpoint" xmlns:ns23="http://schemas.microsoft.com/office/2006/coverPageProps" xmlns:odx="http://opendope.org/xpaths" xmlns:odc="http://opendope.org/conditions" xmlns:odq="http://opendope.org/questions" xmlns:oda="http://opendope.org/answers" xmlns:odi="http://opendope.org/components" xmlns:odgm="http://opendope.org/SmartArt/DataHierarchy" xmlns:ns30="http://schemas.openxmlformats.org/officeDocument/2006/bibliography" xmlns:ns31="http://schemas.openxmlformats.org/drawingml/2006/compatibility" xmlns:ns32="http://schemas.openxmlformats.org/drawingml/2006/lockedCanvas">
   <w:endnote w:type="separator" w:id="-1">
     <w:p>
       <w:r>
@@ -1939,7 +1440,7 @@
 </file>
 
 <file path=word/footer1.xml><?xml version="1.0" encoding="utf-8"?>
-<w:ftr xmlns:w="http://schemas.openxmlformats.org/wordprocessingml/2006/main" xmlns:w15="http://schemas.microsoft.com/office/word/2012/wordml" xmlns:r="http://schemas.openxmlformats.org/officeDocument/2006/relationships" xmlns:m="http://schemas.openxmlformats.org/officeDocument/2006/math" xmlns:w14="http://schemas.microsoft.com/office/word/2010/wordml" xmlns:wp="http://schemas.openxmlformats.org/drawingml/2006/wordprocessingDrawing" xmlns:a="http://schemas.openxmlformats.org/drawingml/2006/main" xmlns:mc="http://schemas.openxmlformats.org/markup-compatibility/2006" xmlns:ns9="http://schemas.openxmlformats.org/schemaLibrary/2006/main" xmlns:wne="http://schemas.microsoft.com/office/word/2006/wordml" xmlns:c="http://schemas.openxmlformats.org/drawingml/2006/chart" xmlns:ns12="http://schemas.openxmlformats.org/drawingml/2006/chartDrawing" xmlns:dgm="http://schemas.openxmlformats.org/drawingml/2006/diagram" xmlns:pic="http://schemas.openxmlformats.org/drawingml/2006/picture" xmlns:xdr="http://schemas.openxmlformats.org/drawingml/2006/spreadsheetDrawing" xmlns:dsp="http://schemas.microsoft.com/office/drawing/2008/diagram" xmlns:o="urn:schemas-microsoft-com:office:office" xmlns:v="urn:schemas-microsoft-com:vml" xmlns:ns19="urn:schemas-microsoft-com:office:excel" xmlns:w10="urn:schemas-microsoft-com:office:word" xmlns:ns21="urn:schemas-microsoft-com:office:powerpoint" xmlns:ns23="http://schemas.microsoft.com/office/2006/coverPageProps" xmlns:odx="http://opendope.org/xpaths" xmlns:odc="http://opendope.org/conditions" xmlns:odq="http://opendope.org/questions" xmlns:oda="http://opendope.org/answers" xmlns:odi="http://opendope.org/components" xmlns:odgm="http://opendope.org/SmartArt/DataHierarchy" xmlns:ns30="http://schemas.openxmlformats.org/officeDocument/2006/bibliography" xmlns:ns31="http://schemas.openxmlformats.org/drawingml/2006/compatibility" xmlns:ns32="http://schemas.openxmlformats.org/drawingml/2006/lockedCanvas">
+<w:ftr xmlns:w="http://schemas.openxmlformats.org/wordprocessingml/2006/main" xmlns:r="http://schemas.openxmlformats.org/officeDocument/2006/relationships" xmlns:w14="http://schemas.microsoft.com/office/word/2010/wordml" xmlns:wp="http://schemas.openxmlformats.org/drawingml/2006/wordprocessingDrawing" xmlns:a="http://schemas.openxmlformats.org/drawingml/2006/main" xmlns:m="http://schemas.openxmlformats.org/officeDocument/2006/math" xmlns:w15="http://schemas.microsoft.com/office/word/2012/wordml" xmlns:mc="http://schemas.openxmlformats.org/markup-compatibility/2006" xmlns:ns9="http://schemas.openxmlformats.org/schemaLibrary/2006/main" xmlns:wne="http://schemas.microsoft.com/office/word/2006/wordml" xmlns:c="http://schemas.openxmlformats.org/drawingml/2006/chart" xmlns:ns12="http://schemas.openxmlformats.org/drawingml/2006/chartDrawing" xmlns:dgm="http://schemas.openxmlformats.org/drawingml/2006/diagram" xmlns:pic="http://schemas.openxmlformats.org/drawingml/2006/picture" xmlns:xdr="http://schemas.openxmlformats.org/drawingml/2006/spreadsheetDrawing" xmlns:dsp="http://schemas.microsoft.com/office/drawing/2008/diagram" xmlns:ns17="urn:schemas-microsoft-com:office:excel" xmlns:o="urn:schemas-microsoft-com:office:office" xmlns:v="urn:schemas-microsoft-com:vml" xmlns:w10="urn:schemas-microsoft-com:office:word" xmlns:ns21="urn:schemas-microsoft-com:office:powerpoint" xmlns:ns23="http://schemas.microsoft.com/office/2006/coverPageProps" xmlns:odx="http://opendope.org/xpaths" xmlns:odc="http://opendope.org/conditions" xmlns:odq="http://opendope.org/questions" xmlns:oda="http://opendope.org/answers" xmlns:odi="http://opendope.org/components" xmlns:odgm="http://opendope.org/SmartArt/DataHierarchy" xmlns:ns30="http://schemas.openxmlformats.org/officeDocument/2006/bibliography" xmlns:ns31="http://schemas.openxmlformats.org/drawingml/2006/compatibility" xmlns:ns32="http://schemas.openxmlformats.org/drawingml/2006/lockedCanvas">
   <w:p>
     <w:pPr>
       <w:pStyle w:val="Footer"/>
@@ -1977,7 +1478,7 @@
 </file>
 
 <file path=word/footer2.xml><?xml version="1.0" encoding="utf-8"?>
-<w:ftr xmlns:w="http://schemas.openxmlformats.org/wordprocessingml/2006/main" xmlns:w15="http://schemas.microsoft.com/office/word/2012/wordml" xmlns:r="http://schemas.openxmlformats.org/officeDocument/2006/relationships" xmlns:m="http://schemas.openxmlformats.org/officeDocument/2006/math" xmlns:w14="http://schemas.microsoft.com/office/word/2010/wordml" xmlns:wp="http://schemas.openxmlformats.org/drawingml/2006/wordprocessingDrawing" xmlns:a="http://schemas.openxmlformats.org/drawingml/2006/main" xmlns:mc="http://schemas.openxmlformats.org/markup-compatibility/2006" xmlns:ns9="http://schemas.openxmlformats.org/schemaLibrary/2006/main" xmlns:wne="http://schemas.microsoft.com/office/word/2006/wordml" xmlns:c="http://schemas.openxmlformats.org/drawingml/2006/chart" xmlns:ns12="http://schemas.openxmlformats.org/drawingml/2006/chartDrawing" xmlns:dgm="http://schemas.openxmlformats.org/drawingml/2006/diagram" xmlns:pic="http://schemas.openxmlformats.org/drawingml/2006/picture" xmlns:xdr="http://schemas.openxmlformats.org/drawingml/2006/spreadsheetDrawing" xmlns:dsp="http://schemas.microsoft.com/office/drawing/2008/diagram" xmlns:o="urn:schemas-microsoft-com:office:office" xmlns:v="urn:schemas-microsoft-com:vml" xmlns:ns19="urn:schemas-microsoft-com:office:excel" xmlns:w10="urn:schemas-microsoft-com:office:word" xmlns:ns21="urn:schemas-microsoft-com:office:powerpoint" xmlns:ns23="http://schemas.microsoft.com/office/2006/coverPageProps" xmlns:odx="http://opendope.org/xpaths" xmlns:odc="http://opendope.org/conditions" xmlns:odq="http://opendope.org/questions" xmlns:oda="http://opendope.org/answers" xmlns:odi="http://opendope.org/components" xmlns:odgm="http://opendope.org/SmartArt/DataHierarchy" xmlns:ns30="http://schemas.openxmlformats.org/officeDocument/2006/bibliography" xmlns:ns31="http://schemas.openxmlformats.org/drawingml/2006/compatibility" xmlns:ns32="http://schemas.openxmlformats.org/drawingml/2006/lockedCanvas">
+<w:ftr xmlns:w="http://schemas.openxmlformats.org/wordprocessingml/2006/main" xmlns:r="http://schemas.openxmlformats.org/officeDocument/2006/relationships" xmlns:w14="http://schemas.microsoft.com/office/word/2010/wordml" xmlns:wp="http://schemas.openxmlformats.org/drawingml/2006/wordprocessingDrawing" xmlns:a="http://schemas.openxmlformats.org/drawingml/2006/main" xmlns:m="http://schemas.openxmlformats.org/officeDocument/2006/math" xmlns:w15="http://schemas.microsoft.com/office/word/2012/wordml" xmlns:mc="http://schemas.openxmlformats.org/markup-compatibility/2006" xmlns:ns9="http://schemas.openxmlformats.org/schemaLibrary/2006/main" xmlns:wne="http://schemas.microsoft.com/office/word/2006/wordml" xmlns:c="http://schemas.openxmlformats.org/drawingml/2006/chart" xmlns:ns12="http://schemas.openxmlformats.org/drawingml/2006/chartDrawing" xmlns:dgm="http://schemas.openxmlformats.org/drawingml/2006/diagram" xmlns:pic="http://schemas.openxmlformats.org/drawingml/2006/picture" xmlns:xdr="http://schemas.openxmlformats.org/drawingml/2006/spreadsheetDrawing" xmlns:dsp="http://schemas.microsoft.com/office/drawing/2008/diagram" xmlns:ns17="urn:schemas-microsoft-com:office:excel" xmlns:o="urn:schemas-microsoft-com:office:office" xmlns:v="urn:schemas-microsoft-com:vml" xmlns:w10="urn:schemas-microsoft-com:office:word" xmlns:ns21="urn:schemas-microsoft-com:office:powerpoint" xmlns:ns23="http://schemas.microsoft.com/office/2006/coverPageProps" xmlns:odx="http://opendope.org/xpaths" xmlns:odc="http://opendope.org/conditions" xmlns:odq="http://opendope.org/questions" xmlns:oda="http://opendope.org/answers" xmlns:odi="http://opendope.org/components" xmlns:odgm="http://opendope.org/SmartArt/DataHierarchy" xmlns:ns30="http://schemas.openxmlformats.org/officeDocument/2006/bibliography" xmlns:ns31="http://schemas.openxmlformats.org/drawingml/2006/compatibility" xmlns:ns32="http://schemas.openxmlformats.org/drawingml/2006/lockedCanvas">
   <w:p>
     <w:pPr>
       <w:pStyle w:val="Footer"/>
@@ -2028,7 +1529,7 @@
 </file>
 
 <file path=word/footnotes.xml><?xml version="1.0" encoding="utf-8"?>
-<w:footnotes xmlns:w="http://schemas.openxmlformats.org/wordprocessingml/2006/main" xmlns:w15="http://schemas.microsoft.com/office/word/2012/wordml" xmlns:r="http://schemas.openxmlformats.org/officeDocument/2006/relationships" xmlns:m="http://schemas.openxmlformats.org/officeDocument/2006/math" xmlns:w14="http://schemas.microsoft.com/office/word/2010/wordml" xmlns:wp="http://schemas.openxmlformats.org/drawingml/2006/wordprocessingDrawing" xmlns:a="http://schemas.openxmlformats.org/drawingml/2006/main" xmlns:mc="http://schemas.openxmlformats.org/markup-compatibility/2006" xmlns:ns9="http://schemas.openxmlformats.org/schemaLibrary/2006/main" xmlns:wne="http://schemas.microsoft.com/office/word/2006/wordml" xmlns:c="http://schemas.openxmlformats.org/drawingml/2006/chart" xmlns:ns12="http://schemas.openxmlformats.org/drawingml/2006/chartDrawing" xmlns:dgm="http://schemas.openxmlformats.org/drawingml/2006/diagram" xmlns:pic="http://schemas.openxmlformats.org/drawingml/2006/picture" xmlns:xdr="http://schemas.openxmlformats.org/drawingml/2006/spreadsheetDrawing" xmlns:dsp="http://schemas.microsoft.com/office/drawing/2008/diagram" xmlns:o="urn:schemas-microsoft-com:office:office" xmlns:v="urn:schemas-microsoft-com:vml" xmlns:ns19="urn:schemas-microsoft-com:office:excel" xmlns:w10="urn:schemas-microsoft-com:office:word" xmlns:ns21="urn:schemas-microsoft-com:office:powerpoint" xmlns:ns23="http://schemas.microsoft.com/office/2006/coverPageProps" xmlns:odx="http://opendope.org/xpaths" xmlns:odc="http://opendope.org/conditions" xmlns:odq="http://opendope.org/questions" xmlns:oda="http://opendope.org/answers" xmlns:odi="http://opendope.org/components" xmlns:odgm="http://opendope.org/SmartArt/DataHierarchy" xmlns:ns30="http://schemas.openxmlformats.org/officeDocument/2006/bibliography" xmlns:ns31="http://schemas.openxmlformats.org/drawingml/2006/compatibility" xmlns:ns32="http://schemas.openxmlformats.org/drawingml/2006/lockedCanvas">
+<w:footnotes xmlns:w="http://schemas.openxmlformats.org/wordprocessingml/2006/main" xmlns:r="http://schemas.openxmlformats.org/officeDocument/2006/relationships" xmlns:w14="http://schemas.microsoft.com/office/word/2010/wordml" xmlns:wp="http://schemas.openxmlformats.org/drawingml/2006/wordprocessingDrawing" xmlns:a="http://schemas.openxmlformats.org/drawingml/2006/main" xmlns:m="http://schemas.openxmlformats.org/officeDocument/2006/math" xmlns:w15="http://schemas.microsoft.com/office/word/2012/wordml" xmlns:mc="http://schemas.openxmlformats.org/markup-compatibility/2006" xmlns:ns9="http://schemas.openxmlformats.org/schemaLibrary/2006/main" xmlns:wne="http://schemas.microsoft.com/office/word/2006/wordml" xmlns:c="http://schemas.openxmlformats.org/drawingml/2006/chart" xmlns:ns12="http://schemas.openxmlformats.org/drawingml/2006/chartDrawing" xmlns:dgm="http://schemas.openxmlformats.org/drawingml/2006/diagram" xmlns:pic="http://schemas.openxmlformats.org/drawingml/2006/picture" xmlns:xdr="http://schemas.openxmlformats.org/drawingml/2006/spreadsheetDrawing" xmlns:dsp="http://schemas.microsoft.com/office/drawing/2008/diagram" xmlns:ns17="urn:schemas-microsoft-com:office:excel" xmlns:o="urn:schemas-microsoft-com:office:office" xmlns:v="urn:schemas-microsoft-com:vml" xmlns:w10="urn:schemas-microsoft-com:office:word" xmlns:ns21="urn:schemas-microsoft-com:office:powerpoint" xmlns:ns23="http://schemas.microsoft.com/office/2006/coverPageProps" xmlns:odx="http://opendope.org/xpaths" xmlns:odc="http://opendope.org/conditions" xmlns:odq="http://opendope.org/questions" xmlns:oda="http://opendope.org/answers" xmlns:odi="http://opendope.org/components" xmlns:odgm="http://opendope.org/SmartArt/DataHierarchy" xmlns:ns30="http://schemas.openxmlformats.org/officeDocument/2006/bibliography" xmlns:ns31="http://schemas.openxmlformats.org/drawingml/2006/compatibility" xmlns:ns32="http://schemas.openxmlformats.org/drawingml/2006/lockedCanvas">
   <w:footnote w:type="separator" w:id="-1">
     <w:p>
       <w:r>
@@ -2047,7 +1548,7 @@
 </file>
 
 <file path=word/header1.xml><?xml version="1.0" encoding="utf-8"?>
-<w:hdr xmlns:w="http://schemas.openxmlformats.org/wordprocessingml/2006/main" xmlns:w15="http://schemas.microsoft.com/office/word/2012/wordml" xmlns:r="http://schemas.openxmlformats.org/officeDocument/2006/relationships" xmlns:m="http://schemas.openxmlformats.org/officeDocument/2006/math" xmlns:w14="http://schemas.microsoft.com/office/word/2010/wordml" xmlns:wp="http://schemas.openxmlformats.org/drawingml/2006/wordprocessingDrawing" xmlns:a="http://schemas.openxmlformats.org/drawingml/2006/main" xmlns:mc="http://schemas.openxmlformats.org/markup-compatibility/2006" xmlns:ns9="http://schemas.openxmlformats.org/schemaLibrary/2006/main" xmlns:wne="http://schemas.microsoft.com/office/word/2006/wordml" xmlns:c="http://schemas.openxmlformats.org/drawingml/2006/chart" xmlns:ns12="http://schemas.openxmlformats.org/drawingml/2006/chartDrawing" xmlns:dgm="http://schemas.openxmlformats.org/drawingml/2006/diagram" xmlns:pic="http://schemas.openxmlformats.org/drawingml/2006/picture" xmlns:xdr="http://schemas.openxmlformats.org/drawingml/2006/spreadsheetDrawing" xmlns:dsp="http://schemas.microsoft.com/office/drawing/2008/diagram" xmlns:o="urn:schemas-microsoft-com:office:office" xmlns:v="urn:schemas-microsoft-com:vml" xmlns:ns19="urn:schemas-microsoft-com:office:excel" xmlns:w10="urn:schemas-microsoft-com:office:word" xmlns:ns21="urn:schemas-microsoft-com:office:powerpoint" xmlns:ns23="http://schemas.microsoft.com/office/2006/coverPageProps" xmlns:odx="http://opendope.org/xpaths" xmlns:odc="http://opendope.org/conditions" xmlns:odq="http://opendope.org/questions" xmlns:oda="http://opendope.org/answers" xmlns:odi="http://opendope.org/components" xmlns:odgm="http://opendope.org/SmartArt/DataHierarchy" xmlns:ns30="http://schemas.openxmlformats.org/officeDocument/2006/bibliography" xmlns:ns31="http://schemas.openxmlformats.org/drawingml/2006/compatibility" xmlns:ns32="http://schemas.openxmlformats.org/drawingml/2006/lockedCanvas">
+<w:hdr xmlns:w="http://schemas.openxmlformats.org/wordprocessingml/2006/main" xmlns:r="http://schemas.openxmlformats.org/officeDocument/2006/relationships" xmlns:w14="http://schemas.microsoft.com/office/word/2010/wordml" xmlns:wp="http://schemas.openxmlformats.org/drawingml/2006/wordprocessingDrawing" xmlns:a="http://schemas.openxmlformats.org/drawingml/2006/main" xmlns:m="http://schemas.openxmlformats.org/officeDocument/2006/math" xmlns:w15="http://schemas.microsoft.com/office/word/2012/wordml" xmlns:mc="http://schemas.openxmlformats.org/markup-compatibility/2006" xmlns:ns9="http://schemas.openxmlformats.org/schemaLibrary/2006/main" xmlns:wne="http://schemas.microsoft.com/office/word/2006/wordml" xmlns:c="http://schemas.openxmlformats.org/drawingml/2006/chart" xmlns:ns12="http://schemas.openxmlformats.org/drawingml/2006/chartDrawing" xmlns:dgm="http://schemas.openxmlformats.org/drawingml/2006/diagram" xmlns:pic="http://schemas.openxmlformats.org/drawingml/2006/picture" xmlns:xdr="http://schemas.openxmlformats.org/drawingml/2006/spreadsheetDrawing" xmlns:dsp="http://schemas.microsoft.com/office/drawing/2008/diagram" xmlns:ns17="urn:schemas-microsoft-com:office:excel" xmlns:o="urn:schemas-microsoft-com:office:office" xmlns:v="urn:schemas-microsoft-com:vml" xmlns:w10="urn:schemas-microsoft-com:office:word" xmlns:ns21="urn:schemas-microsoft-com:office:powerpoint" xmlns:ns23="http://schemas.microsoft.com/office/2006/coverPageProps" xmlns:odx="http://opendope.org/xpaths" xmlns:odc="http://opendope.org/conditions" xmlns:odq="http://opendope.org/questions" xmlns:oda="http://opendope.org/answers" xmlns:odi="http://opendope.org/components" xmlns:odgm="http://opendope.org/SmartArt/DataHierarchy" xmlns:ns30="http://schemas.openxmlformats.org/officeDocument/2006/bibliography" xmlns:ns31="http://schemas.openxmlformats.org/drawingml/2006/compatibility" xmlns:ns32="http://schemas.openxmlformats.org/drawingml/2006/lockedCanvas">
   <w:tbl>
     <w:tblPr>
       <w:tblW w:w="0" w:type="auto"/>
@@ -2098,8 +1599,8 @@
             <w:drawing>
               <wp:inline distT="0" distB="0" distL="0" distR="0">
                 <wp:extent cx="1409700" cy="419100"/>
-                <wp:effectExtent l="0" t="0" r="12700" b="12700"/>
-                <wp:docPr id="1" name="Picture 1" descr="imagem"/>
+                <wp:effectExtent l="19050" t="0" r="0" b="0"/>
+                <wp:docPr id="1" name="Imagem 1" descr="imagem"/>
                 <wp:cNvGraphicFramePr>
                   <a:graphicFrameLocks noChangeAspect="true"/>
                 </wp:cNvGraphicFramePr>
@@ -2113,13 +1614,7 @@
                         </pic:cNvPicPr>
                       </pic:nvPicPr>
                       <pic:blipFill>
-                        <a:blip r:embed="rId1">
-                          <a:extLst>
-                            <a:ext uri="{28A0092B-C50C-407E-A947-70E740481C1C}">
-                              <a14:useLocalDpi xmlns:a14="http://schemas.microsoft.com/office/drawing/2010/main" xmlns:mo="http://schemas.microsoft.com/office/mac/office/2008/main" xmlns:mv="urn:schemas-microsoft-com:mac:vml" xmlns:wp14="http://schemas.microsoft.com/office/word/2010/wordprocessingDrawing" xmlns:wpc="http://schemas.microsoft.com/office/word/2010/wordprocessingCanvas" xmlns:wpg="http://schemas.microsoft.com/office/word/2010/wordprocessingGroup" xmlns:wpi="http://schemas.microsoft.com/office/word/2010/wordprocessingInk" xmlns:wps="http://schemas.microsoft.com/office/word/2010/wordprocessingShape" val="0"/>
-                            </a:ext>
-                          </a:extLst>
-                        </a:blip>
+                        <a:blip r:embed="rId1"/>
                         <a:srcRect/>
                         <a:stretch>
                           <a:fillRect/>
@@ -2134,8 +1629,11 @@
                           <a:avLst/>
                         </a:prstGeom>
                         <a:noFill/>
-                        <a:ln>
+                        <a:ln w="9525">
                           <a:noFill/>
+                          <a:miter lim="800000"/>
+                          <a:headEnd/>
+                          <a:tailEnd/>
                         </a:ln>
                       </pic:spPr>
                     </pic:pic>
@@ -2164,31 +1662,9 @@
           </w:pPr>
           <w:r>
             <w:rPr>
-              <w:rFonts w:cs="Arial"/>
               <w:sz w:val="20"/>
             </w:rPr>
-            <w:t>DECLARAÇÃO DE NÃO CONF</w:t>
-          </w:r>
-          <w:r>
-            <w:rPr>
-              <w:rFonts w:cs="Arial"/>
-              <w:sz w:val="20"/>
-            </w:rPr>
-            <w:t xml:space="preserve">ORMIDADE AOS TESTES </w:t>
-          </w:r>
-          <w:r>
-            <w:rPr>
-              <w:rFonts w:cs="Arial"/>
-              <w:sz w:val="20"/>
-            </w:rPr>
-            <w:t>DO ROTEIRO DE ANÁLISE FUNCIONAL DE PAF-ECF</w:t>
-          </w:r>
-          <w:r>
-            <w:rPr>
-              <w:rFonts w:cs="Arial"/>
-              <w:sz w:val="20"/>
-            </w:rPr>
-            <w:t xml:space="preserve"> REFERENTE AO REQUISITO XXXI ITENS 3, 4 e 5 – BANCO DE DADOS</w:t>
+            <w:t>DECLARAÇÃO DE NÃO CONFORMIDADE AOS TESTES DO ROTEIRO DE ANÁLISE FUNCIONAL DE PAF-ECF REFERENTE AO REQUISITO XXXI ITENS 3, 4 e 5 – BANCO DE DADOS</w:t>
           </w:r>
         </w:p>
       </w:tc>
@@ -2293,6 +1769,41 @@
           </w:tcBorders>
           <w:vAlign w:val="center"/>
         </w:tcPr>
+        <w:tbl>
+          <w:tblPr>
+            <w:tblStyle w:val="TableGrid"/>
+            <w:tblW w:w="1355" w:type="dxa"/>
+            <w:tblInd w:w="57" w:type="dxa"/>
+            <w:tblLayout w:type="fixed"/>
+            <w:tblLook w:firstRow="1" w:lastRow="0" w:firstColumn="1" w:lastColumn="0" w:noHBand="0" w:noVBand="1" w:val="04A0"/>
+          </w:tblPr>
+          <w:tblGrid>
+            <w:gridCol w:w="1355"/>
+          </w:tblGrid>
+          <w:tr>
+            <w:tc>
+              <w:tcPr>
+                <w:tcW w:w="1355" w:type="dxa"/>
+              </w:tcPr>
+              <w:p>
+                <w:pPr>
+                  <w:pStyle w:val="Heading2"/>
+                  <w:rPr>
+                    <w:b w:val="false"/>
+                    <w:sz w:val="16"/>
+                  </w:rPr>
+                </w:pPr>
+                <w:r>
+                  <w:rPr>
+                    <w:b w:val="false"/>
+                    <w:sz w:val="16"/>
+                  </w:rPr>
+                  <w:t>IFL0152015</w:t>
+                </w:r>
+              </w:p>
+            </w:tc>
+          </w:tr>
+        </w:tbl>
         <w:p>
           <w:pPr>
             <w:pStyle w:val="Heading2"/>
@@ -2302,57 +1813,6 @@
               <w:sz w:val="16"/>
             </w:rPr>
           </w:pPr>
-          <w:r>
-            <w:rPr>
-              <w:b w:val="false"/>
-              <w:sz w:val="16"/>
-            </w:rPr>
-            <w:t>IFL</w:t>
-          </w:r>
-          <w:r>
-            <w:rPr>
-              <w:b w:val="false"/>
-              <w:sz w:val="16"/>
-            </w:rPr>
-            <w:t>${</w:t>
-          </w:r>
-          <w:proofErr w:type="spellStart"/>
-          <w:r>
-            <w:rPr>
-              <w:b w:val="false"/>
-              <w:sz w:val="16"/>
-            </w:rPr>
-            <w:t>txtN</w:t>
-          </w:r>
-          <w:r>
-            <w:rPr>
-              <w:b w:val="false"/>
-              <w:sz w:val="16"/>
-            </w:rPr>
-            <w:t>laudo</w:t>
-          </w:r>
-          <w:proofErr w:type="spellEnd"/>
-          <w:r>
-            <w:rPr>
-              <w:b w:val="false"/>
-              <w:sz w:val="16"/>
-            </w:rPr>
-            <w:t>}</w:t>
-          </w:r>
-          <w:r>
-            <w:rPr>
-              <w:b w:val="false"/>
-              <w:sz w:val="16"/>
-            </w:rPr>
-            <w:t>201</w:t>
-          </w:r>
-          <w:r>
-            <w:rPr>
-              <w:b w:val="false"/>
-              <w:sz w:val="16"/>
-            </w:rPr>
-            <w:t>5</w:t>
-          </w:r>
         </w:p>
       </w:tc>
     </w:tr>
@@ -2366,11 +1826,11 @@
 </file>
 
 <file path=word/numbering.xml><?xml version="1.0" encoding="utf-8"?>
-<w:numbering xmlns:w="http://schemas.openxmlformats.org/wordprocessingml/2006/main" xmlns:w15="http://schemas.microsoft.com/office/word/2012/wordml" xmlns:r="http://schemas.openxmlformats.org/officeDocument/2006/relationships" xmlns:m="http://schemas.openxmlformats.org/officeDocument/2006/math" xmlns:w14="http://schemas.microsoft.com/office/word/2010/wordml" xmlns:wp="http://schemas.openxmlformats.org/drawingml/2006/wordprocessingDrawing" xmlns:a="http://schemas.openxmlformats.org/drawingml/2006/main" xmlns:mc="http://schemas.openxmlformats.org/markup-compatibility/2006" xmlns:ns9="http://schemas.openxmlformats.org/schemaLibrary/2006/main" xmlns:wne="http://schemas.microsoft.com/office/word/2006/wordml" xmlns:c="http://schemas.openxmlformats.org/drawingml/2006/chart" xmlns:ns12="http://schemas.openxmlformats.org/drawingml/2006/chartDrawing" xmlns:dgm="http://schemas.openxmlformats.org/drawingml/2006/diagram" xmlns:pic="http://schemas.openxmlformats.org/drawingml/2006/picture" xmlns:xdr="http://schemas.openxmlformats.org/drawingml/2006/spreadsheetDrawing" xmlns:dsp="http://schemas.microsoft.com/office/drawing/2008/diagram" xmlns:o="urn:schemas-microsoft-com:office:office" xmlns:v="urn:schemas-microsoft-com:vml" xmlns:ns19="urn:schemas-microsoft-com:office:excel" xmlns:w10="urn:schemas-microsoft-com:office:word" xmlns:ns21="urn:schemas-microsoft-com:office:powerpoint" xmlns:ns23="http://schemas.microsoft.com/office/2006/coverPageProps" xmlns:odx="http://opendope.org/xpaths" xmlns:odc="http://opendope.org/conditions" xmlns:odq="http://opendope.org/questions" xmlns:oda="http://opendope.org/answers" xmlns:odi="http://opendope.org/components" xmlns:odgm="http://opendope.org/SmartArt/DataHierarchy" xmlns:ns30="http://schemas.openxmlformats.org/officeDocument/2006/bibliography" xmlns:ns31="http://schemas.openxmlformats.org/drawingml/2006/compatibility" xmlns:ns32="http://schemas.openxmlformats.org/drawingml/2006/lockedCanvas">
+<w:numbering xmlns:w="http://schemas.openxmlformats.org/wordprocessingml/2006/main" xmlns:r="http://schemas.openxmlformats.org/officeDocument/2006/relationships" xmlns:w14="http://schemas.microsoft.com/office/word/2010/wordml" xmlns:wp="http://schemas.openxmlformats.org/drawingml/2006/wordprocessingDrawing" xmlns:a="http://schemas.openxmlformats.org/drawingml/2006/main" xmlns:m="http://schemas.openxmlformats.org/officeDocument/2006/math" xmlns:w15="http://schemas.microsoft.com/office/word/2012/wordml" xmlns:mc="http://schemas.openxmlformats.org/markup-compatibility/2006" xmlns:ns9="http://schemas.openxmlformats.org/schemaLibrary/2006/main" xmlns:wne="http://schemas.microsoft.com/office/word/2006/wordml" xmlns:c="http://schemas.openxmlformats.org/drawingml/2006/chart" xmlns:ns12="http://schemas.openxmlformats.org/drawingml/2006/chartDrawing" xmlns:dgm="http://schemas.openxmlformats.org/drawingml/2006/diagram" xmlns:pic="http://schemas.openxmlformats.org/drawingml/2006/picture" xmlns:xdr="http://schemas.openxmlformats.org/drawingml/2006/spreadsheetDrawing" xmlns:dsp="http://schemas.microsoft.com/office/drawing/2008/diagram" xmlns:ns17="urn:schemas-microsoft-com:office:excel" xmlns:o="urn:schemas-microsoft-com:office:office" xmlns:v="urn:schemas-microsoft-com:vml" xmlns:w10="urn:schemas-microsoft-com:office:word" xmlns:ns21="urn:schemas-microsoft-com:office:powerpoint" xmlns:ns23="http://schemas.microsoft.com/office/2006/coverPageProps" xmlns:odx="http://opendope.org/xpaths" xmlns:odc="http://opendope.org/conditions" xmlns:odq="http://opendope.org/questions" xmlns:oda="http://opendope.org/answers" xmlns:odi="http://opendope.org/components" xmlns:odgm="http://opendope.org/SmartArt/DataHierarchy" xmlns:ns30="http://schemas.openxmlformats.org/officeDocument/2006/bibliography" xmlns:ns31="http://schemas.openxmlformats.org/drawingml/2006/compatibility" xmlns:ns32="http://schemas.openxmlformats.org/drawingml/2006/lockedCanvas">
   <w:abstractNum w:abstractNumId="0">
     <w:nsid w:val="FFFFFF1D"/>
     <w:multiLevelType w:val="multilevel"/>
-    <w:tmpl w:val="8A72B600"/>
+    <w:tmpl w:val="3CEA392A"/>
     <w:lvl w:ilvl="0">
       <w:start w:val="1"/>
       <w:numFmt w:val="bullet"/>
@@ -2633,7 +2093,7 @@
 </file>
 
 <file path=word/styles.xml><?xml version="1.0" encoding="utf-8"?>
-<w:styles xmlns:w="http://schemas.openxmlformats.org/wordprocessingml/2006/main" xmlns:w15="http://schemas.microsoft.com/office/word/2012/wordml" xmlns:r="http://schemas.openxmlformats.org/officeDocument/2006/relationships" xmlns:m="http://schemas.openxmlformats.org/officeDocument/2006/math" xmlns:w14="http://schemas.microsoft.com/office/word/2010/wordml" xmlns:wp="http://schemas.openxmlformats.org/drawingml/2006/wordprocessingDrawing" xmlns:a="http://schemas.openxmlformats.org/drawingml/2006/main" xmlns:mc="http://schemas.openxmlformats.org/markup-compatibility/2006" xmlns:ns9="http://schemas.openxmlformats.org/schemaLibrary/2006/main" xmlns:wne="http://schemas.microsoft.com/office/word/2006/wordml" xmlns:c="http://schemas.openxmlformats.org/drawingml/2006/chart" xmlns:ns12="http://schemas.openxmlformats.org/drawingml/2006/chartDrawing" xmlns:dgm="http://schemas.openxmlformats.org/drawingml/2006/diagram" xmlns:pic="http://schemas.openxmlformats.org/drawingml/2006/picture" xmlns:xdr="http://schemas.openxmlformats.org/drawingml/2006/spreadsheetDrawing" xmlns:dsp="http://schemas.microsoft.com/office/drawing/2008/diagram" xmlns:o="urn:schemas-microsoft-com:office:office" xmlns:v="urn:schemas-microsoft-com:vml" xmlns:ns19="urn:schemas-microsoft-com:office:excel" xmlns:w10="urn:schemas-microsoft-com:office:word" xmlns:ns21="urn:schemas-microsoft-com:office:powerpoint" xmlns:ns23="http://schemas.microsoft.com/office/2006/coverPageProps" xmlns:odx="http://opendope.org/xpaths" xmlns:odc="http://opendope.org/conditions" xmlns:odq="http://opendope.org/questions" xmlns:oda="http://opendope.org/answers" xmlns:odi="http://opendope.org/components" xmlns:odgm="http://opendope.org/SmartArt/DataHierarchy" xmlns:ns30="http://schemas.openxmlformats.org/officeDocument/2006/bibliography" xmlns:ns31="http://schemas.openxmlformats.org/drawingml/2006/compatibility" xmlns:ns32="http://schemas.openxmlformats.org/drawingml/2006/lockedCanvas">
+<w:styles xmlns:w="http://schemas.openxmlformats.org/wordprocessingml/2006/main" xmlns:r="http://schemas.openxmlformats.org/officeDocument/2006/relationships" xmlns:w14="http://schemas.microsoft.com/office/word/2010/wordml" xmlns:wp="http://schemas.openxmlformats.org/drawingml/2006/wordprocessingDrawing" xmlns:a="http://schemas.openxmlformats.org/drawingml/2006/main" xmlns:m="http://schemas.openxmlformats.org/officeDocument/2006/math" xmlns:w15="http://schemas.microsoft.com/office/word/2012/wordml" xmlns:mc="http://schemas.openxmlformats.org/markup-compatibility/2006" xmlns:ns9="http://schemas.openxmlformats.org/schemaLibrary/2006/main" xmlns:wne="http://schemas.microsoft.com/office/word/2006/wordml" xmlns:c="http://schemas.openxmlformats.org/drawingml/2006/chart" xmlns:ns12="http://schemas.openxmlformats.org/drawingml/2006/chartDrawing" xmlns:dgm="http://schemas.openxmlformats.org/drawingml/2006/diagram" xmlns:pic="http://schemas.openxmlformats.org/drawingml/2006/picture" xmlns:xdr="http://schemas.openxmlformats.org/drawingml/2006/spreadsheetDrawing" xmlns:dsp="http://schemas.microsoft.com/office/drawing/2008/diagram" xmlns:ns17="urn:schemas-microsoft-com:office:excel" xmlns:o="urn:schemas-microsoft-com:office:office" xmlns:v="urn:schemas-microsoft-com:vml" xmlns:w10="urn:schemas-microsoft-com:office:word" xmlns:ns21="urn:schemas-microsoft-com:office:powerpoint" xmlns:ns23="http://schemas.microsoft.com/office/2006/coverPageProps" xmlns:odx="http://opendope.org/xpaths" xmlns:odc="http://opendope.org/conditions" xmlns:odq="http://opendope.org/questions" xmlns:oda="http://opendope.org/answers" xmlns:odi="http://opendope.org/components" xmlns:odgm="http://opendope.org/SmartArt/DataHierarchy" xmlns:ns30="http://schemas.openxmlformats.org/officeDocument/2006/bibliography" xmlns:ns31="http://schemas.openxmlformats.org/drawingml/2006/compatibility" xmlns:ns32="http://schemas.openxmlformats.org/drawingml/2006/lockedCanvas">
   <w:docDefaults>
     <w:rPrDefault>
       <w:rPr>
@@ -2783,7 +2243,6 @@
   <w:style w:type="paragraph" w:styleId="Normal" w:default="true">
     <w:name w:val="Normal"/>
     <w:qFormat/>
-    <w:rsid w:val="00CB1F1A"/>
     <w:rPr>
       <w:lang w:eastAsia="pt-BR"/>
     </w:rPr>
@@ -2793,7 +2252,6 @@
     <w:basedOn w:val="Normal"/>
     <w:next w:val="Normal"/>
     <w:qFormat/>
-    <w:rsid w:val="00CB1F1A"/>
     <w:pPr>
       <w:keepNext/>
       <w:jc w:val="center"/>
@@ -2811,7 +2269,6 @@
     <w:basedOn w:val="Normal"/>
     <w:next w:val="Normal"/>
     <w:qFormat/>
-    <w:rsid w:val="00CB1F1A"/>
     <w:pPr>
       <w:keepNext/>
       <w:spacing w:before="60"/>
@@ -2854,7 +2311,6 @@
   <w:style w:type="paragraph" w:styleId="Header">
     <w:name w:val="header"/>
     <w:basedOn w:val="Normal"/>
-    <w:rsid w:val="00CB1F1A"/>
     <w:pPr>
       <w:tabs>
         <w:tab w:val="center" w:pos="4252"/>
@@ -2865,7 +2321,6 @@
   <w:style w:type="paragraph" w:styleId="Footer">
     <w:name w:val="footer"/>
     <w:basedOn w:val="Normal"/>
-    <w:rsid w:val="00CB1F1A"/>
     <w:pPr>
       <w:tabs>
         <w:tab w:val="center" w:pos="4252"/>
@@ -2875,7 +2330,6 @@
   </w:style>
   <w:style w:type="character" w:styleId="Hyperlink">
     <w:name w:val="Hyperlink"/>
-    <w:rsid w:val="00CC2F2B"/>
     <w:rPr>
       <w:color w:val="0000FF"/>
       <w:u w:val="single"/>
@@ -2884,12 +2338,10 @@
   <w:style w:type="character" w:styleId="PageNumber">
     <w:name w:val="page number"/>
     <w:basedOn w:val="DefaultParagraphFont"/>
-    <w:rsid w:val="003140C6"/>
   </w:style>
   <w:style w:type="paragraph" w:styleId="Tabelajustificado" w:customStyle="true">
     <w:name w:val="Tabela justificado*"/>
     <w:basedOn w:val="Normal"/>
-    <w:rsid w:val="00395A05"/>
     <w:pPr>
       <w:spacing w:before="28" w:after="28"/>
       <w:jc w:val="both"/>
@@ -2903,7 +2355,6 @@
   <w:style w:type="paragraph" w:styleId="TabelaSubtitulo" w:customStyle="true">
     <w:name w:val="Tabela Subtitulo*"/>
     <w:basedOn w:val="Normal"/>
-    <w:rsid w:val="00E7456E"/>
     <w:pPr>
       <w:spacing w:before="28" w:after="28"/>
       <w:jc w:val="center"/>
@@ -2918,7 +2369,6 @@
     <w:name w:val="Balloon Text"/>
     <w:basedOn w:val="Normal"/>
     <w:link w:val="BalloonTextChar"/>
-    <w:rsid w:val="00436AE3"/>
     <w:rPr>
       <w:rFonts w:ascii="Lucida Grande" w:hAnsi="Lucida Grande" w:cs="Lucida Grande"/>
       <w:sz w:val="18"/>
@@ -2929,13 +2379,33 @@
     <w:name w:val="Balloon Text Char"/>
     <w:basedOn w:val="DefaultParagraphFont"/>
     <w:link w:val="BalloonText"/>
-    <w:rsid w:val="00436AE3"/>
     <w:rPr>
       <w:rFonts w:ascii="Lucida Grande" w:hAnsi="Lucida Grande" w:cs="Lucida Grande"/>
       <w:sz w:val="18"/>
       <w:szCs w:val="18"/>
       <w:lang w:eastAsia="pt-BR"/>
     </w:rPr>
+  </w:style>
+  <w:style w:type="table" w:styleId="TableGrid">
+    <w:name w:val="Table Grid"/>
+    <w:basedOn w:val="TableNormal"/>
+    <w:tblPr>
+      <w:tblInd w:w="0" w:type="dxa"/>
+      <w:tblBorders>
+        <w:top w:val="single" w:color="auto" w:sz="4" w:space="0"/>
+        <w:left w:val="single" w:color="auto" w:sz="4" w:space="0"/>
+        <w:bottom w:val="single" w:color="auto" w:sz="4" w:space="0"/>
+        <w:right w:val="single" w:color="auto" w:sz="4" w:space="0"/>
+        <w:insideH w:val="single" w:color="auto" w:sz="4" w:space="0"/>
+        <w:insideV w:val="single" w:color="auto" w:sz="4" w:space="0"/>
+      </w:tblBorders>
+      <w:tblCellMar>
+        <w:top w:w="0" w:type="dxa"/>
+        <w:left w:w="108" w:type="dxa"/>
+        <w:bottom w:w="0" w:type="dxa"/>
+        <w:right w:w="108" w:type="dxa"/>
+      </w:tblCellMar>
+    </w:tblPr>
   </w:style>
 </w:styles>
 </file>
@@ -3245,11 +2715,33 @@
       <w:lang w:eastAsia="pt-BR"/>
     </w:rPr>
   </w:style>
+  <w:style w:styleId="TableGrid" w:type="table">
+    <w:name w:val="Table Grid"/>
+    <w:basedOn w:val="TableNormal"/>
+    <w:rsid w:val="00CA7BE8"/>
+    <w:tblPr>
+      <w:tblInd w:type="dxa" w:w="0"/>
+      <w:tblBorders>
+        <w:top w:color="auto" w:space="0" w:sz="4" w:val="single"/>
+        <w:left w:color="auto" w:space="0" w:sz="4" w:val="single"/>
+        <w:bottom w:color="auto" w:space="0" w:sz="4" w:val="single"/>
+        <w:right w:color="auto" w:space="0" w:sz="4" w:val="single"/>
+        <w:insideH w:color="auto" w:space="0" w:sz="4" w:val="single"/>
+        <w:insideV w:color="auto" w:space="0" w:sz="4" w:val="single"/>
+      </w:tblBorders>
+      <w:tblCellMar>
+        <w:top w:type="dxa" w:w="0"/>
+        <w:left w:type="dxa" w:w="108"/>
+        <w:bottom w:type="dxa" w:w="0"/>
+        <w:right w:type="dxa" w:w="108"/>
+      </w:tblCellMar>
+    </w:tblPr>
+  </w:style>
 </w:styles>
 </file>
 
 <file path=word/theme/theme1.xml><?xml version="1.0" encoding="utf-8"?>
-<a:theme xmlns:w="http://schemas.openxmlformats.org/wordprocessingml/2006/main" xmlns:w15="http://schemas.microsoft.com/office/word/2012/wordml" xmlns:r="http://schemas.openxmlformats.org/officeDocument/2006/relationships" xmlns:m="http://schemas.openxmlformats.org/officeDocument/2006/math" xmlns:w14="http://schemas.microsoft.com/office/word/2010/wordml" xmlns:wp="http://schemas.openxmlformats.org/drawingml/2006/wordprocessingDrawing" xmlns:a="http://schemas.openxmlformats.org/drawingml/2006/main" xmlns:mc="http://schemas.openxmlformats.org/markup-compatibility/2006" xmlns:ns9="http://schemas.openxmlformats.org/schemaLibrary/2006/main" xmlns:wne="http://schemas.microsoft.com/office/word/2006/wordml" xmlns:c="http://schemas.openxmlformats.org/drawingml/2006/chart" xmlns:ns12="http://schemas.openxmlformats.org/drawingml/2006/chartDrawing" xmlns:dgm="http://schemas.openxmlformats.org/drawingml/2006/diagram" xmlns:pic="http://schemas.openxmlformats.org/drawingml/2006/picture" xmlns:xdr="http://schemas.openxmlformats.org/drawingml/2006/spreadsheetDrawing" xmlns:dsp="http://schemas.microsoft.com/office/drawing/2008/diagram" xmlns:o="urn:schemas-microsoft-com:office:office" xmlns:v="urn:schemas-microsoft-com:vml" xmlns:ns19="urn:schemas-microsoft-com:office:excel" xmlns:w10="urn:schemas-microsoft-com:office:word" xmlns:ns21="urn:schemas-microsoft-com:office:powerpoint" xmlns:ns23="http://schemas.microsoft.com/office/2006/coverPageProps" xmlns:odx="http://opendope.org/xpaths" xmlns:odc="http://opendope.org/conditions" xmlns:odq="http://opendope.org/questions" xmlns:oda="http://opendope.org/answers" xmlns:odi="http://opendope.org/components" xmlns:odgm="http://opendope.org/SmartArt/DataHierarchy" xmlns:ns30="http://schemas.openxmlformats.org/officeDocument/2006/bibliography" xmlns:ns31="http://schemas.openxmlformats.org/drawingml/2006/compatibility" xmlns:ns32="http://schemas.openxmlformats.org/drawingml/2006/lockedCanvas" name="Office Theme">
+<a:theme xmlns:w="http://schemas.openxmlformats.org/wordprocessingml/2006/main" xmlns:r="http://schemas.openxmlformats.org/officeDocument/2006/relationships" xmlns:w14="http://schemas.microsoft.com/office/word/2010/wordml" xmlns:wp="http://schemas.openxmlformats.org/drawingml/2006/wordprocessingDrawing" xmlns:a="http://schemas.openxmlformats.org/drawingml/2006/main" xmlns:m="http://schemas.openxmlformats.org/officeDocument/2006/math" xmlns:w15="http://schemas.microsoft.com/office/word/2012/wordml" xmlns:mc="http://schemas.openxmlformats.org/markup-compatibility/2006" xmlns:ns9="http://schemas.openxmlformats.org/schemaLibrary/2006/main" xmlns:wne="http://schemas.microsoft.com/office/word/2006/wordml" xmlns:c="http://schemas.openxmlformats.org/drawingml/2006/chart" xmlns:ns12="http://schemas.openxmlformats.org/drawingml/2006/chartDrawing" xmlns:dgm="http://schemas.openxmlformats.org/drawingml/2006/diagram" xmlns:pic="http://schemas.openxmlformats.org/drawingml/2006/picture" xmlns:xdr="http://schemas.openxmlformats.org/drawingml/2006/spreadsheetDrawing" xmlns:dsp="http://schemas.microsoft.com/office/drawing/2008/diagram" xmlns:ns17="urn:schemas-microsoft-com:office:excel" xmlns:o="urn:schemas-microsoft-com:office:office" xmlns:v="urn:schemas-microsoft-com:vml" xmlns:w10="urn:schemas-microsoft-com:office:word" xmlns:ns21="urn:schemas-microsoft-com:office:powerpoint" xmlns:ns23="http://schemas.microsoft.com/office/2006/coverPageProps" xmlns:odx="http://opendope.org/xpaths" xmlns:odc="http://opendope.org/conditions" xmlns:odq="http://opendope.org/questions" xmlns:oda="http://opendope.org/answers" xmlns:odi="http://opendope.org/components" xmlns:odgm="http://opendope.org/SmartArt/DataHierarchy" xmlns:ns30="http://schemas.openxmlformats.org/officeDocument/2006/bibliography" xmlns:ns31="http://schemas.openxmlformats.org/drawingml/2006/compatibility" xmlns:ns32="http://schemas.openxmlformats.org/drawingml/2006/lockedCanvas" name="Office Theme">
   <a:themeElements>
     <a:clrScheme name="Office">
       <a:dk1>
@@ -3566,4 +3058,16 @@
   </a:objectDefaults>
   <a:extraClrSchemeLst/>
 </a:theme>
+</file>
+
+<file path=customXml/item1.xml><?xml version="1.0" encoding="utf-8"?>
+<ns30:Sources xmlns:w="http://schemas.openxmlformats.org/wordprocessingml/2006/main" xmlns:r="http://schemas.openxmlformats.org/officeDocument/2006/relationships" xmlns:w14="http://schemas.microsoft.com/office/word/2010/wordml" xmlns:wp="http://schemas.openxmlformats.org/drawingml/2006/wordprocessingDrawing" xmlns:a="http://schemas.openxmlformats.org/drawingml/2006/main" xmlns:m="http://schemas.openxmlformats.org/officeDocument/2006/math" xmlns:w15="http://schemas.microsoft.com/office/word/2012/wordml" xmlns:mc="http://schemas.openxmlformats.org/markup-compatibility/2006" xmlns:ns9="http://schemas.openxmlformats.org/schemaLibrary/2006/main" xmlns:wne="http://schemas.microsoft.com/office/word/2006/wordml" xmlns:c="http://schemas.openxmlformats.org/drawingml/2006/chart" xmlns:ns12="http://schemas.openxmlformats.org/drawingml/2006/chartDrawing" xmlns:dgm="http://schemas.openxmlformats.org/drawingml/2006/diagram" xmlns:pic="http://schemas.openxmlformats.org/drawingml/2006/picture" xmlns:xdr="http://schemas.openxmlformats.org/drawingml/2006/spreadsheetDrawing" xmlns:dsp="http://schemas.microsoft.com/office/drawing/2008/diagram" xmlns:ns17="urn:schemas-microsoft-com:office:excel" xmlns:o="urn:schemas-microsoft-com:office:office" xmlns:v="urn:schemas-microsoft-com:vml" xmlns:w10="urn:schemas-microsoft-com:office:word" xmlns:ns21="urn:schemas-microsoft-com:office:powerpoint" xmlns:ns23="http://schemas.microsoft.com/office/2006/coverPageProps" xmlns:odx="http://opendope.org/xpaths" xmlns:odc="http://opendope.org/conditions" xmlns:odq="http://opendope.org/questions" xmlns:oda="http://opendope.org/answers" xmlns:odi="http://opendope.org/components" xmlns:odgm="http://opendope.org/SmartArt/DataHierarchy" xmlns:ns30="http://schemas.openxmlformats.org/officeDocument/2006/bibliography" xmlns:ns31="http://schemas.openxmlformats.org/drawingml/2006/compatibility" xmlns:ns32="http://schemas.openxmlformats.org/drawingml/2006/lockedCanvas" SelectedStyle="/APA.XSL" StyleName="APA"/>
+</file>
+
+<file path=customXml/itemProps1.xml><?xml version="1.0" encoding="utf-8"?>
+<ds:datastoreItem xmlns:ds="http://schemas.openxmlformats.org/officeDocument/2006/customXml" ds:itemID="{7BC5F697-0ECE-0842-8A53-2C73026D5846}">
+  <ds:schemaRefs>
+    <ds:schemaRef ds:uri="http://schemas.openxmlformats.org/officeDocument/2006/bibliography"/>
+  </ds:schemaRefs>
+</ds:datastoreItem>
 </file>
</xml_diff>